<commit_message>
# Verseny Eredmenylap MISZ
</commit_message>
<xml_diff>
--- a/Ijasz2/Ijasz2/bin/x86/Debug/Dokumentumok/30verseny/Eredménylapok/VersenyTeljes.docx
+++ b/Ijasz2/Ijasz2/bin/x86/Debug/Dokumentumok/30verseny/Eredménylapok/VersenyTeljes.docx
@@ -7,12 +7,12 @@
       <w:pgMar w:top="1440" w:right="1440" w:bottom="1440" w:left="1440" w:header="708" w:footer="708" w:gutter="0"/>
       <w:cols w:space="708"/>
       <w:docGrid w:linePitch="360"/>
-      <w:headerReference w:type="default" r:id="Rcf2d35cbb89b49c7"/>
-      <w:headerReference w:type="even" r:id="Rf4a7548a50aa4869"/>
-      <w:headerReference w:type="first" r:id="Rfa4bd8ca6ffb4a03"/>
-      <w:footerReference w:type="default" r:id="R0b31f046b30c45e3"/>
-      <w:footerReference w:type="even" r:id="R18f2e2ff69af4afd"/>
-      <w:footerReference w:type="first" r:id="R9f7d2a2c1b07457f"/>
+      <w:headerReference w:type="default" r:id="Rdc932241da854227"/>
+      <w:headerReference w:type="even" r:id="R259ce4ac1cd1438f"/>
+      <w:headerReference w:type="first" r:id="Rbff5ca34458443fb"/>
+      <w:footerReference w:type="default" r:id="R13903274514e4405"/>
+      <w:footerReference w:type="even" r:id="R54b58cbc36814639"/>
+      <w:footerReference w:type="first" r:id="R84e5d2ed33d640ac"/>
     </w:sectPr>
     <w:p>
       <w:pPr/>
@@ -15863,7 +15863,7 @@
       <w:br/>
     </w:r>
     <w:r>
-      <w:t>***TELJES***</w:t>
+      <w:t>***MISZ***</w:t>
     </w:r>
     <w:r>
       <w:rPr>
@@ -15963,7 +15963,7 @@
             <w:rPr>
               <w:b/>
             </w:rPr>
-            <w:t>166</w:t>
+            <w:t>0</w:t>
           </w:r>
         </w:p>
       </w:tc>

</xml_diff>